<commit_message>
Included GS comments on cover letter.
</commit_message>
<xml_diff>
--- a/Submissions/4-TheEnergyJournal-Split/TEJ_Cover_Letter_2022_12_13.docx
+++ b/Submissions/4-TheEnergyJournal-Split/TEJ_Cover_Letter_2022_12_13.docx
@@ -1211,7 +1211,7 @@
           <w:rFonts w:ascii="Georgia" w:hAnsi="Georgia"/>
           <w:lang w:val="en-GB"/>
         </w:rPr>
-        <w:t>Yatchew’s</w:t>
+        <w:t>Yatchew</w:t>
       </w:r>
       <w:proofErr w:type="spellEnd"/>
       <w:r>
@@ -1371,13 +1371,6 @@
           <w:rFonts w:ascii="Georgia" w:hAnsi="Georgia"/>
           <w:lang w:val="en-GB"/>
         </w:rPr>
-        <w:t xml:space="preserve">June-July: </w:t>
-      </w:r>
-      <w:r>
-        <w:rPr>
-          <w:rFonts w:ascii="Georgia" w:hAnsi="Georgia"/>
-          <w:lang w:val="en-GB"/>
-        </w:rPr>
         <w:t xml:space="preserve">Split the paper into two parts, which are now </w:t>
       </w:r>
       <w:r>
@@ -1413,7 +1406,7 @@
           <w:rFonts w:ascii="Georgia" w:hAnsi="Georgia"/>
           <w:lang w:val="en-GB"/>
         </w:rPr>
-        <w:t xml:space="preserve">Sept: Submit the single-paper manuscript to the IAEE Working Paper series, as recommended by one of the referees </w:t>
+        <w:t xml:space="preserve">Submit the single-paper manuscript to the IAEE Working Paper series, as recommended by one of the referees </w:t>
       </w:r>
       <w:r>
         <w:rPr>
@@ -1486,13 +1479,6 @@
           <w:rFonts w:ascii="Georgia" w:hAnsi="Georgia"/>
           <w:lang w:val="en-GB"/>
         </w:rPr>
-        <w:t xml:space="preserve">Aug-Oct: </w:t>
-      </w:r>
-      <w:r>
-        <w:rPr>
-          <w:rFonts w:ascii="Georgia" w:hAnsi="Georgia"/>
-          <w:lang w:val="en-GB"/>
-        </w:rPr>
         <w:t xml:space="preserve">Address </w:t>
       </w:r>
       <w:r>
@@ -1556,21 +1542,7 @@
           <w:rFonts w:ascii="Georgia" w:hAnsi="Georgia"/>
           <w:lang w:val="en-GB"/>
         </w:rPr>
-        <w:t xml:space="preserve">(b) colleagues who read the </w:t>
-      </w:r>
-      <w:r>
-        <w:rPr>
-          <w:rFonts w:ascii="Georgia" w:hAnsi="Georgia"/>
-          <w:lang w:val="en-GB"/>
-        </w:rPr>
-        <w:t xml:space="preserve">Sept 2022 </w:t>
-      </w:r>
-      <w:r>
-        <w:rPr>
-          <w:rFonts w:ascii="Georgia" w:hAnsi="Georgia"/>
-          <w:lang w:val="en-GB"/>
-        </w:rPr>
-        <w:t xml:space="preserve">IAEE </w:t>
+        <w:t xml:space="preserve">(b) colleagues who read the IAEE </w:t>
       </w:r>
       <w:r>
         <w:rPr>
@@ -1621,23 +1593,21 @@
           <w:rFonts w:ascii="Georgia" w:hAnsi="Georgia"/>
           <w:lang w:val="en-GB"/>
         </w:rPr>
-        <w:t xml:space="preserve">ote that we received feedback on the working paper from 5 colleagues, all of whom were highly </w:t>
-      </w:r>
-      <w:proofErr w:type="spellStart"/>
-      <w:r>
-        <w:rPr>
-          <w:rFonts w:ascii="Georgia" w:hAnsi="Georgia"/>
-          <w:lang w:val="en-GB"/>
-        </w:rPr>
-        <w:t>complimentary</w:t>
-      </w:r>
-      <w:proofErr w:type="spellEnd"/>
-      <w:r>
-        <w:rPr>
-          <w:rFonts w:ascii="Georgia" w:hAnsi="Georgia"/>
-          <w:lang w:val="en-GB"/>
-        </w:rPr>
-        <w:t xml:space="preserve"> of the work. </w:t>
+        <w:t xml:space="preserve">ote that we received feedback on the working paper from 5 colleagues, all of whom </w:t>
+      </w:r>
+      <w:r>
+        <w:rPr>
+          <w:rFonts w:ascii="Georgia" w:hAnsi="Georgia"/>
+          <w:lang w:val="en-GB"/>
+        </w:rPr>
+        <w:t>highly complimented</w:t>
+      </w:r>
+      <w:r>
+        <w:rPr>
+          <w:rFonts w:ascii="Georgia" w:hAnsi="Georgia"/>
+          <w:lang w:val="en-GB"/>
+        </w:rPr>
+        <w:t xml:space="preserve"> the work. </w:t>
       </w:r>
     </w:p>
     <w:p>
@@ -2542,7 +2512,21 @@
           <w:rFonts w:ascii="Georgia" w:hAnsi="Georgia"/>
           <w:lang w:val="en-GB"/>
         </w:rPr>
-        <w:t>Khazzoum</w:t>
+        <w:t>Khazzo</w:t>
+      </w:r>
+      <w:r>
+        <w:rPr>
+          <w:rFonts w:ascii="Georgia" w:hAnsi="Georgia"/>
+          <w:lang w:val="en-GB"/>
+        </w:rPr>
+        <w:t>o</w:t>
+      </w:r>
+      <w:r>
+        <w:rPr>
+          <w:rFonts w:ascii="Georgia" w:hAnsi="Georgia"/>
+          <w:lang w:val="en-GB"/>
+        </w:rPr>
+        <w:t>m</w:t>
       </w:r>
       <w:proofErr w:type="spellEnd"/>
       <w:r>
@@ -3455,7 +3439,23 @@
           <w:rFonts w:ascii="Georgia" w:hAnsi="Georgia"/>
           <w:lang w:val="en-GB"/>
         </w:rPr>
-        <w:t xml:space="preserve"> A, Madlener R. The rebound effect representation in climate and energy models. Environ Res Lett. 2020;15(123010):1–35.</w:t>
+        <w:t xml:space="preserve"> A, </w:t>
+      </w:r>
+      <w:proofErr w:type="spellStart"/>
+      <w:r>
+        <w:rPr>
+          <w:rFonts w:ascii="Georgia" w:hAnsi="Georgia"/>
+          <w:lang w:val="en-GB"/>
+        </w:rPr>
+        <w:t>Madlener</w:t>
+      </w:r>
+      <w:proofErr w:type="spellEnd"/>
+      <w:r>
+        <w:rPr>
+          <w:rFonts w:ascii="Georgia" w:hAnsi="Georgia"/>
+          <w:lang w:val="en-GB"/>
+        </w:rPr>
+        <w:t xml:space="preserve"> R. The rebound effect representation in climate and energy models. Environ Res Lett. 2020;15(123010):1–35.</w:t>
       </w:r>
       <w:r>
         <w:t xml:space="preserve"> </w:t>
@@ -3484,6 +3484,35 @@
           <w:lang w:val="en-GB"/>
         </w:rPr>
       </w:pPr>
+      <w:r>
+        <w:rPr>
+          <w:rFonts w:ascii="Georgia" w:hAnsi="Georgia" w:cs="Georgia"/>
+          <w:b/>
+          <w:color w:val="000000"/>
+          <w:lang w:val="en-GB"/>
+        </w:rPr>
+        <w:t xml:space="preserve">**** Can we include Harry? He is acknowledged in the paper. </w:t>
+      </w:r>
+      <w:proofErr w:type="gramStart"/>
+      <w:r>
+        <w:rPr>
+          <w:rFonts w:ascii="Georgia" w:hAnsi="Georgia" w:cs="Georgia"/>
+          <w:b/>
+          <w:color w:val="000000"/>
+          <w:lang w:val="en-GB"/>
+        </w:rPr>
+        <w:t>*</w:t>
+      </w:r>
+      <w:proofErr w:type="gramEnd"/>
+      <w:r>
+        <w:rPr>
+          <w:rFonts w:ascii="Georgia" w:hAnsi="Georgia" w:cs="Georgia"/>
+          <w:b/>
+          <w:color w:val="000000"/>
+          <w:lang w:val="en-GB"/>
+        </w:rPr>
+        <w:t xml:space="preserve">*** </w:t>
+      </w:r>
       <w:r>
         <w:rPr>
           <w:rFonts w:ascii="Georgia" w:hAnsi="Georgia" w:cs="Georgia"/>
@@ -6396,6 +6425,7 @@
     <w:lsdException w:name="HTML Sample" w:semiHidden="1" w:unhideWhenUsed="1"/>
     <w:lsdException w:name="HTML Typewriter" w:semiHidden="1" w:unhideWhenUsed="1"/>
     <w:lsdException w:name="HTML Variable" w:semiHidden="1" w:unhideWhenUsed="1"/>
+    <w:lsdException w:name="Normal Table" w:semiHidden="1" w:unhideWhenUsed="1"/>
     <w:lsdException w:name="annotation subject" w:semiHidden="1" w:unhideWhenUsed="1"/>
     <w:lsdException w:name="No List" w:semiHidden="1" w:unhideWhenUsed="1"/>
     <w:lsdException w:name="Outline List 1" w:semiHidden="1" w:unhideWhenUsed="1"/>
@@ -6438,8 +6468,11 @@
     <w:lsdException w:name="Table Contemporary" w:semiHidden="1" w:unhideWhenUsed="1"/>
     <w:lsdException w:name="Table Elegant" w:semiHidden="1" w:unhideWhenUsed="1"/>
     <w:lsdException w:name="Table Professional" w:semiHidden="1" w:unhideWhenUsed="1"/>
+    <w:lsdException w:name="Table Subtle 1" w:semiHidden="1" w:unhideWhenUsed="1"/>
     <w:lsdException w:name="Table Subtle 2" w:semiHidden="1" w:unhideWhenUsed="1"/>
     <w:lsdException w:name="Table Web 1" w:semiHidden="1" w:unhideWhenUsed="1"/>
+    <w:lsdException w:name="Table Web 2" w:semiHidden="1" w:unhideWhenUsed="1"/>
+    <w:lsdException w:name="Table Web 3" w:semiHidden="1" w:unhideWhenUsed="1"/>
     <w:lsdException w:name="Balloon Text" w:semiHidden="1" w:unhideWhenUsed="1"/>
     <w:lsdException w:name="Table Grid" w:uiPriority="39"/>
     <w:lsdException w:name="Table Theme" w:semiHidden="1" w:unhideWhenUsed="1"/>
@@ -6915,6 +6948,13 @@
       <w:shd w:val="clear" w:color="auto" w:fill="E1DFDD"/>
     </w:rPr>
   </w:style>
+  <w:style w:type="paragraph" w:styleId="Revision">
+    <w:name w:val="Revision"/>
+    <w:hidden/>
+    <w:uiPriority w:val="99"/>
+    <w:semiHidden/>
+    <w:rsid w:val="00C20F5A"/>
+  </w:style>
 </w:styles>
 </file>
 

</xml_diff>